<commit_message>
Add QS/Testint to AbgabeAufgabe 3
</commit_message>
<xml_diff>
--- a/1 - Projektleitung/3 - Präsentationen und Berichte/20150523-AbgabeAufgabe3.docx
+++ b/1 - Projektleitung/3 - Präsentationen und Berichte/20150523-AbgabeAufgabe3.docx
@@ -517,10 +517,10 @@
       </w:tblPr>
       <w:tblGrid>
         <w:gridCol w:w="1053"/>
-        <w:gridCol w:w="1491"/>
-        <w:gridCol w:w="1266"/>
-        <w:gridCol w:w="1708"/>
-        <w:gridCol w:w="3544"/>
+        <w:gridCol w:w="1329"/>
+        <w:gridCol w:w="1584"/>
+        <w:gridCol w:w="1704"/>
+        <w:gridCol w:w="3392"/>
       </w:tblGrid>
       <w:tr>
         <w:trPr/>
@@ -547,7 +547,7 @@
         </w:tc>
         <w:tc>
           <w:tcPr>
-            <w:tcW w:w="1491" w:type="dxa"/>
+            <w:tcW w:w="1329" w:type="dxa"/>
             <w:tcBorders/>
             <w:shd w:fill="auto" w:val="clear"/>
             <w:tcMar>
@@ -568,7 +568,7 @@
         </w:tc>
         <w:tc>
           <w:tcPr>
-            <w:tcW w:w="1266" w:type="dxa"/>
+            <w:tcW w:w="1584" w:type="dxa"/>
             <w:tcBorders/>
             <w:shd w:fill="auto" w:val="clear"/>
             <w:tcMar>
@@ -589,7 +589,7 @@
         </w:tc>
         <w:tc>
           <w:tcPr>
-            <w:tcW w:w="1708" w:type="dxa"/>
+            <w:tcW w:w="1704" w:type="dxa"/>
             <w:tcBorders/>
             <w:shd w:fill="auto" w:val="clear"/>
             <w:tcMar>
@@ -610,7 +610,7 @@
         </w:tc>
         <w:tc>
           <w:tcPr>
-            <w:tcW w:w="3544" w:type="dxa"/>
+            <w:tcW w:w="3392" w:type="dxa"/>
             <w:tcBorders/>
             <w:shd w:fill="auto" w:val="clear"/>
             <w:tcMar>
@@ -655,7 +655,7 @@
         </w:tc>
         <w:tc>
           <w:tcPr>
-            <w:tcW w:w="1491" w:type="dxa"/>
+            <w:tcW w:w="1329" w:type="dxa"/>
             <w:tcBorders/>
             <w:shd w:fill="auto" w:val="clear"/>
             <w:tcMar>
@@ -676,7 +676,7 @@
         </w:tc>
         <w:tc>
           <w:tcPr>
-            <w:tcW w:w="1266" w:type="dxa"/>
+            <w:tcW w:w="1584" w:type="dxa"/>
             <w:tcBorders/>
             <w:shd w:fill="auto" w:val="clear"/>
             <w:tcMar>
@@ -701,7 +701,7 @@
         </w:tc>
         <w:tc>
           <w:tcPr>
-            <w:tcW w:w="1708" w:type="dxa"/>
+            <w:tcW w:w="1704" w:type="dxa"/>
             <w:tcBorders/>
             <w:shd w:fill="auto" w:val="clear"/>
             <w:tcMar>
@@ -722,7 +722,7 @@
         </w:tc>
         <w:tc>
           <w:tcPr>
-            <w:tcW w:w="3544" w:type="dxa"/>
+            <w:tcW w:w="3392" w:type="dxa"/>
             <w:tcBorders/>
             <w:shd w:fill="auto" w:val="clear"/>
             <w:tcMar>
@@ -761,12 +761,17 @@
             </w:pPr>
             <w:r>
               <w:rPr/>
+              <w:t>0.</w:t>
+            </w:r>
+            <w:r>
+              <w:rPr/>
+              <w:t>2</w:t>
             </w:r>
           </w:p>
         </w:tc>
         <w:tc>
           <w:tcPr>
-            <w:tcW w:w="1491" w:type="dxa"/>
+            <w:tcW w:w="1329" w:type="dxa"/>
             <w:tcBorders/>
             <w:shd w:fill="auto" w:val="clear"/>
             <w:tcMar>
@@ -781,12 +786,13 @@
             </w:pPr>
             <w:r>
               <w:rPr/>
+              <w:t>In Arbeit</w:t>
             </w:r>
           </w:p>
         </w:tc>
         <w:tc>
           <w:tcPr>
-            <w:tcW w:w="1266" w:type="dxa"/>
+            <w:tcW w:w="1584" w:type="dxa"/>
             <w:tcBorders/>
             <w:shd w:fill="auto" w:val="clear"/>
             <w:tcMar>
@@ -801,12 +807,17 @@
             </w:pPr>
             <w:r>
               <w:rPr/>
+              <w:t>23</w:t>
+            </w:r>
+            <w:r>
+              <w:rPr/>
+              <w:t>.05.2015</w:t>
             </w:r>
           </w:p>
         </w:tc>
         <w:tc>
           <w:tcPr>
-            <w:tcW w:w="1708" w:type="dxa"/>
+            <w:tcW w:w="1704" w:type="dxa"/>
             <w:tcBorders/>
             <w:shd w:fill="auto" w:val="clear"/>
             <w:tcMar>
@@ -821,12 +832,13 @@
             </w:pPr>
             <w:r>
               <w:rPr/>
+              <w:t>Torben Haug</w:t>
             </w:r>
           </w:p>
         </w:tc>
         <w:tc>
           <w:tcPr>
-            <w:tcW w:w="3544" w:type="dxa"/>
+            <w:tcW w:w="3392" w:type="dxa"/>
             <w:tcBorders/>
             <w:shd w:fill="auto" w:val="clear"/>
             <w:tcMar>
@@ -841,6 +853,7 @@
             </w:pPr>
             <w:r>
               <w:rPr/>
+              <w:t>QS/Testen</w:t>
             </w:r>
           </w:p>
         </w:tc>
@@ -869,7 +882,7 @@
         </w:tc>
         <w:tc>
           <w:tcPr>
-            <w:tcW w:w="1491" w:type="dxa"/>
+            <w:tcW w:w="1329" w:type="dxa"/>
             <w:tcBorders/>
             <w:shd w:fill="auto" w:val="clear"/>
             <w:tcMar>
@@ -889,7 +902,7 @@
         </w:tc>
         <w:tc>
           <w:tcPr>
-            <w:tcW w:w="1266" w:type="dxa"/>
+            <w:tcW w:w="1584" w:type="dxa"/>
             <w:tcBorders/>
             <w:shd w:fill="auto" w:val="clear"/>
             <w:tcMar>
@@ -909,7 +922,7 @@
         </w:tc>
         <w:tc>
           <w:tcPr>
-            <w:tcW w:w="1708" w:type="dxa"/>
+            <w:tcW w:w="1704" w:type="dxa"/>
             <w:tcBorders/>
             <w:shd w:fill="auto" w:val="clear"/>
             <w:tcMar>
@@ -929,7 +942,7 @@
         </w:tc>
         <w:tc>
           <w:tcPr>
-            <w:tcW w:w="3544" w:type="dxa"/>
+            <w:tcW w:w="3392" w:type="dxa"/>
             <w:tcBorders/>
             <w:shd w:fill="auto" w:val="clear"/>
             <w:tcMar>
@@ -972,7 +985,7 @@
         </w:tc>
         <w:tc>
           <w:tcPr>
-            <w:tcW w:w="1491" w:type="dxa"/>
+            <w:tcW w:w="1329" w:type="dxa"/>
             <w:tcBorders/>
             <w:shd w:fill="auto" w:val="clear"/>
             <w:tcMar>
@@ -992,7 +1005,7 @@
         </w:tc>
         <w:tc>
           <w:tcPr>
-            <w:tcW w:w="1266" w:type="dxa"/>
+            <w:tcW w:w="1584" w:type="dxa"/>
             <w:tcBorders/>
             <w:shd w:fill="auto" w:val="clear"/>
             <w:tcMar>
@@ -1012,7 +1025,7 @@
         </w:tc>
         <w:tc>
           <w:tcPr>
-            <w:tcW w:w="1708" w:type="dxa"/>
+            <w:tcW w:w="1704" w:type="dxa"/>
             <w:tcBorders/>
             <w:shd w:fill="auto" w:val="clear"/>
             <w:tcMar>
@@ -1032,7 +1045,7 @@
         </w:tc>
         <w:tc>
           <w:tcPr>
-            <w:tcW w:w="3544" w:type="dxa"/>
+            <w:tcW w:w="3392" w:type="dxa"/>
             <w:tcBorders/>
             <w:shd w:fill="auto" w:val="clear"/>
             <w:tcMar>
@@ -1058,7 +1071,7 @@
           <w:docPartGallery w:val="Table of Contents"/>
           <w:docPartUnique w:val=""/>
         </w:docPartObj>
-        <w:id w:val="193206131"/>
+        <w:id w:val="127691494"/>
       </w:sdtPr>
       <w:sdtContent>
         <w:p>
@@ -1168,7 +1181,7 @@
             </w:tabs>
             <w:rPr/>
           </w:pPr>
-          <w:hyperlink w:anchor="__RefHeading___Toc668_695674074">
+          <w:hyperlink w:anchor="__RefHeading___Toc1112_695674074">
             <w:r>
               <w:rPr>
                 <w:rStyle w:val="Style"/>
@@ -1187,12 +1200,12 @@
             </w:tabs>
             <w:rPr/>
           </w:pPr>
-          <w:hyperlink w:anchor="__RefHeading___Toc670_695674074">
+          <w:hyperlink w:anchor="__RefHeading___Toc668_695674074">
             <w:r>
               <w:rPr>
                 <w:rStyle w:val="Style"/>
               </w:rPr>
-              <w:t>2. Java Code Konvention</w:t>
+              <w:t>2. QS/Testen</w:t>
               <w:tab/>
               <w:t>5</w:t>
             </w:r>
@@ -1206,12 +1219,12 @@
             </w:tabs>
             <w:rPr/>
           </w:pPr>
-          <w:hyperlink w:anchor="__RefHeading___Toc672_695674074">
+          <w:hyperlink w:anchor="__RefHeading___Toc1889_695674074">
             <w:r>
               <w:rPr>
                 <w:rStyle w:val="Style"/>
               </w:rPr>
-              <w:t>2.1. TODO’s und FIXME</w:t>
+              <w:t>2.1. Komponententests</w:t>
               <w:tab/>
               <w:t>5</w:t>
             </w:r>
@@ -1225,12 +1238,12 @@
             </w:tabs>
             <w:rPr/>
           </w:pPr>
-          <w:hyperlink w:anchor="__RefHeading___Toc674_695674074">
+          <w:hyperlink w:anchor="__RefHeading___Toc1891_695674074">
             <w:r>
               <w:rPr>
                 <w:rStyle w:val="Style"/>
               </w:rPr>
-              <w:t>2.2. Imports</w:t>
+              <w:t>2.2. Integrationstests</w:t>
               <w:tab/>
               <w:t>5</w:t>
             </w:r>
@@ -1244,12 +1257,12 @@
             </w:tabs>
             <w:rPr/>
           </w:pPr>
-          <w:hyperlink w:anchor="__RefHeading___Toc676_695674074">
+          <w:hyperlink w:anchor="__RefHeading___Toc1893_695674074">
             <w:r>
               <w:rPr>
                 <w:rStyle w:val="Style"/>
               </w:rPr>
-              <w:t>2.3. Reihenfolge der Modefier</w:t>
+              <w:t>2.3. Systemtests</w:t>
               <w:tab/>
               <w:t>5</w:t>
             </w:r>
@@ -1263,166 +1276,14 @@
             </w:tabs>
             <w:rPr/>
           </w:pPr>
-          <w:hyperlink w:anchor="__RefHeading___Toc678_695674074">
+          <w:hyperlink w:anchor="__RefHeading___Toc1895_695674074">
             <w:r>
               <w:rPr>
                 <w:rStyle w:val="Style"/>
               </w:rPr>
-              <w:t>2.4. Konstanten, Variablen und Parameter</w:t>
+              <w:t>2.4. Abnahmetests</w:t>
               <w:tab/>
               <w:t>5</w:t>
-            </w:r>
-          </w:hyperlink>
-        </w:p>
-        <w:p>
-          <w:pPr>
-            <w:pStyle w:val="Inhaltsverzeichnis2"/>
-            <w:tabs>
-              <w:tab w:val="right" w:pos="9072" w:leader="dot"/>
-            </w:tabs>
-            <w:rPr/>
-          </w:pPr>
-          <w:hyperlink w:anchor="__RefHeading___Toc680_695674074">
-            <w:r>
-              <w:rPr>
-                <w:rStyle w:val="Style"/>
-              </w:rPr>
-              <w:t>2.5. Methoden</w:t>
-              <w:tab/>
-              <w:t>5</w:t>
-            </w:r>
-          </w:hyperlink>
-        </w:p>
-        <w:p>
-          <w:pPr>
-            <w:pStyle w:val="Inhaltsverzeichnis2"/>
-            <w:tabs>
-              <w:tab w:val="right" w:pos="9072" w:leader="dot"/>
-            </w:tabs>
-            <w:rPr/>
-          </w:pPr>
-          <w:hyperlink w:anchor="__RefHeading___Toc682_695674074">
-            <w:r>
-              <w:rPr>
-                <w:rStyle w:val="Style"/>
-              </w:rPr>
-              <w:t>2.6. Codelänge</w:t>
-              <w:tab/>
-              <w:t>5</w:t>
-            </w:r>
-          </w:hyperlink>
-        </w:p>
-        <w:p>
-          <w:pPr>
-            <w:pStyle w:val="Inhaltsverzeichnis2"/>
-            <w:tabs>
-              <w:tab w:val="right" w:pos="9072" w:leader="dot"/>
-            </w:tabs>
-            <w:rPr/>
-          </w:pPr>
-          <w:hyperlink w:anchor="__RefHeading___Toc684_695674074">
-            <w:r>
-              <w:rPr>
-                <w:rStyle w:val="Style"/>
-              </w:rPr>
-              <w:t>2.7. Klammern</w:t>
-              <w:tab/>
-              <w:t>6</w:t>
-            </w:r>
-          </w:hyperlink>
-        </w:p>
-        <w:p>
-          <w:pPr>
-            <w:pStyle w:val="Inhaltsverzeichnis2"/>
-            <w:tabs>
-              <w:tab w:val="right" w:pos="9072" w:leader="dot"/>
-            </w:tabs>
-            <w:rPr/>
-          </w:pPr>
-          <w:hyperlink w:anchor="__RefHeading___Toc686_695674074">
-            <w:r>
-              <w:rPr>
-                <w:rStyle w:val="Style"/>
-              </w:rPr>
-              <w:t>2.8. Whitespace</w:t>
-              <w:tab/>
-              <w:t>6</w:t>
-            </w:r>
-          </w:hyperlink>
-        </w:p>
-        <w:p>
-          <w:pPr>
-            <w:pStyle w:val="Inhaltsverzeichnis1"/>
-            <w:tabs>
-              <w:tab w:val="right" w:pos="9072" w:leader="dot"/>
-            </w:tabs>
-            <w:rPr/>
-          </w:pPr>
-          <w:hyperlink w:anchor="__RefHeading___Toc688_695674074">
-            <w:r>
-              <w:rPr>
-                <w:rStyle w:val="Style"/>
-              </w:rPr>
-              <w:t>3. HTML Code Konvention</w:t>
-              <w:tab/>
-              <w:t>6</w:t>
-            </w:r>
-          </w:hyperlink>
-        </w:p>
-        <w:p>
-          <w:pPr>
-            <w:pStyle w:val="Inhaltsverzeichnis1"/>
-            <w:tabs>
-              <w:tab w:val="right" w:pos="9072" w:leader="dot"/>
-            </w:tabs>
-            <w:rPr/>
-          </w:pPr>
-          <w:hyperlink w:anchor="__RefHeading___Toc690_695674074">
-            <w:r>
-              <w:rPr>
-                <w:rStyle w:val="Style"/>
-              </w:rPr>
-              <w:t>4. Test Konvention</w:t>
-              <w:tab/>
-              <w:t>6</w:t>
-            </w:r>
-          </w:hyperlink>
-        </w:p>
-        <w:p>
-          <w:pPr>
-            <w:pStyle w:val="Inhaltsverzeichnis1"/>
-            <w:tabs>
-              <w:tab w:val="right" w:pos="9072" w:leader="dot"/>
-            </w:tabs>
-            <w:rPr/>
-          </w:pPr>
-          <w:hyperlink w:anchor="__RefHeading___Toc692_695674074">
-            <w:r>
-              <w:rPr>
-                <w:rStyle w:val="Style"/>
-              </w:rPr>
-              <w:t>5. Dokumentation Konvention</w:t>
-              <w:tab/>
-              <w:t>6</w:t>
-            </w:r>
-          </w:hyperlink>
-        </w:p>
-        <w:p>
-          <w:pPr>
-            <w:pStyle w:val="Inhaltsverzeichnis1"/>
-            <w:tabs>
-              <w:tab w:val="right" w:pos="9072" w:leader="dot"/>
-            </w:tabs>
-            <w:rPr/>
-          </w:pPr>
-          <w:hyperlink w:anchor="__RefHeading___Toc694_695674074">
-            <w:r>
-              <w:rPr>
-                <w:rStyle w:val="Style"/>
-              </w:rPr>
-              <w:t>6. Literatur</w:t>
-              <w:tab/>
-              <w:t>7</w:t>
             </w:r>
           </w:hyperlink>
           <w:r>
@@ -1467,7 +1328,7 @@
         <w:pStyle w:val="Berschrift1"/>
         <w:numPr>
           <w:ilvl w:val="0"/>
-          <w:numId w:val="2"/>
+          <w:numId w:val="1"/>
         </w:numPr>
         <w:rPr/>
       </w:pPr>
@@ -1483,7 +1344,7 @@
         <w:pStyle w:val="Berschrift2"/>
         <w:numPr>
           <w:ilvl w:val="1"/>
-          <w:numId w:val="2"/>
+          <w:numId w:val="1"/>
         </w:numPr>
         <w:rPr/>
       </w:pPr>
@@ -1510,7 +1371,7 @@
         <w:pStyle w:val="Berschrift2"/>
         <w:numPr>
           <w:ilvl w:val="1"/>
-          <w:numId w:val="2"/>
+          <w:numId w:val="1"/>
         </w:numPr>
         <w:rPr/>
       </w:pPr>
@@ -1537,11 +1398,11 @@
         <w:pStyle w:val="Berschrift2"/>
         <w:numPr>
           <w:ilvl w:val="1"/>
-          <w:numId w:val="2"/>
+          <w:numId w:val="1"/>
         </w:numPr>
         <w:rPr/>
       </w:pPr>
-      <w:bookmarkStart w:id="3" w:name="__RefHeading___Toc668_695674074"/>
+      <w:bookmarkStart w:id="3" w:name="__RefHeading___Toc1112_695674074"/>
       <w:bookmarkEnd w:id="3"/>
       <w:r>
         <w:rPr/>
@@ -1550,8 +1411,15 @@
     </w:p>
     <w:p>
       <w:pPr>
-        <w:pStyle w:val="Normal"/>
-        <w:ind w:hanging="0"/>
+        <w:pStyle w:val="Berschrift2"/>
+        <w:keepLines/>
+        <w:widowControl/>
+        <w:numPr>
+          <w:ilvl w:val="0"/>
+          <w:numId w:val="0"/>
+        </w:numPr>
+        <w:jc w:val="left"/>
+        <w:outlineLvl w:val="1"/>
         <w:rPr/>
       </w:pPr>
       <w:r>
@@ -1609,6 +1477,218 @@
           </wp:anchor>
         </w:drawing>
       </w:r>
+      <w:r>
+        <w:br w:type="page"/>
+      </w:r>
+    </w:p>
+    <w:p>
+      <w:pPr>
+        <w:pStyle w:val="Berschrift1"/>
+        <w:numPr>
+          <w:ilvl w:val="0"/>
+          <w:numId w:val="1"/>
+        </w:numPr>
+        <w:rPr/>
+      </w:pPr>
+      <w:bookmarkStart w:id="4" w:name="__RefHeading___Toc668_695674074"/>
+      <w:bookmarkEnd w:id="4"/>
+      <w:r>
+        <w:rPr/>
+        <w:t>QS/Testen</w:t>
+      </w:r>
+    </w:p>
+    <w:p>
+      <w:pPr>
+        <w:pStyle w:val="Berschrift2"/>
+        <w:numPr>
+          <w:ilvl w:val="1"/>
+          <w:numId w:val="1"/>
+        </w:numPr>
+        <w:rPr/>
+      </w:pPr>
+      <w:bookmarkStart w:id="5" w:name="__RefHeading___Toc1889_695674074"/>
+      <w:bookmarkEnd w:id="5"/>
+      <w:r>
+        <w:rPr/>
+        <w:t>Komponententests</w:t>
+      </w:r>
+    </w:p>
+    <w:p>
+      <w:pPr>
+        <w:pStyle w:val="Normal"/>
+        <w:widowControl/>
+        <w:bidi w:val="0"/>
+        <w:ind w:left="624" w:right="0" w:hanging="0"/>
+        <w:jc w:val="left"/>
+        <w:rPr/>
+      </w:pPr>
+      <w:r>
+        <w:rPr/>
+        <w:t xml:space="preserve">Es werden die einzelnen Module des Projekts getestet. </w:t>
+        <w:br/>
+        <w:t>Siehe Anhang Komponenttests.</w:t>
+      </w:r>
+    </w:p>
+    <w:p>
+      <w:pPr>
+        <w:pStyle w:val="Berschrift2"/>
+        <w:numPr>
+          <w:ilvl w:val="1"/>
+          <w:numId w:val="1"/>
+        </w:numPr>
+        <w:rPr/>
+      </w:pPr>
+      <w:bookmarkStart w:id="6" w:name="__RefHeading___Toc1891_695674074"/>
+      <w:bookmarkEnd w:id="6"/>
+      <w:r>
+        <w:rPr/>
+        <w:t>Integrationstests</w:t>
+      </w:r>
+    </w:p>
+    <w:p>
+      <w:pPr>
+        <w:pStyle w:val="Normal"/>
+        <w:widowControl/>
+        <w:bidi w:val="0"/>
+        <w:ind w:left="624" w:right="0" w:hanging="0"/>
+        <w:jc w:val="left"/>
+        <w:rPr/>
+      </w:pPr>
+      <w:r>
+        <w:rPr/>
+        <w:t>Es wird das Zusammenspiel mehrerer Komponenten getestet.</w:t>
+        <w:br/>
+        <w:t>Siehe Anhang Integrationstests</w:t>
+      </w:r>
+    </w:p>
+    <w:p>
+      <w:pPr>
+        <w:pStyle w:val="Berschrift2"/>
+        <w:numPr>
+          <w:ilvl w:val="1"/>
+          <w:numId w:val="1"/>
+        </w:numPr>
+        <w:rPr/>
+      </w:pPr>
+      <w:bookmarkStart w:id="7" w:name="__RefHeading___Toc1893_695674074"/>
+      <w:bookmarkEnd w:id="7"/>
+      <w:r>
+        <w:rPr/>
+        <w:t>Systemtests</w:t>
+      </w:r>
+    </w:p>
+    <w:p>
+      <w:pPr>
+        <w:pStyle w:val="Normal"/>
+        <w:widowControl/>
+        <w:bidi w:val="0"/>
+        <w:ind w:left="624" w:right="0" w:hanging="0"/>
+        <w:jc w:val="left"/>
+        <w:rPr/>
+      </w:pPr>
+      <w:r>
+        <w:rPr/>
+        <w:t xml:space="preserve">Ein Systemtest, </w:t>
+      </w:r>
+      <w:r>
+        <w:rPr/>
+        <w:t>der das System als ganzes Testet,</w:t>
+      </w:r>
+      <w:r>
+        <w:rPr/>
+        <w:t xml:space="preserve"> kann von uns nicht Automatisiert durchgeführt werden, da:</w:t>
+      </w:r>
+    </w:p>
+    <w:p>
+      <w:pPr>
+        <w:pStyle w:val="Normal"/>
+        <w:widowControl/>
+        <w:numPr>
+          <w:ilvl w:val="0"/>
+          <w:numId w:val="2"/>
+        </w:numPr>
+        <w:bidi w:val="0"/>
+        <w:ind w:left="1134" w:right="0" w:hanging="454"/>
+        <w:jc w:val="left"/>
+        <w:rPr/>
+      </w:pPr>
+      <w:r>
+        <w:rPr/>
+        <w:t>Teile des Produkts händisch getestet werden (siehe Qualitätskonzept Kapitel 4).</w:t>
+      </w:r>
+    </w:p>
+    <w:p>
+      <w:pPr>
+        <w:pStyle w:val="Normal"/>
+        <w:widowControl/>
+        <w:numPr>
+          <w:ilvl w:val="0"/>
+          <w:numId w:val="2"/>
+        </w:numPr>
+        <w:bidi w:val="0"/>
+        <w:ind w:left="1134" w:right="0" w:hanging="454"/>
+        <w:jc w:val="left"/>
+        <w:rPr/>
+      </w:pPr>
+      <w:r>
+        <w:rPr/>
+        <w:t>Teile des gesamt Systems (CRM) auf einem aus dem Internet, und somit durch TravisCI nicht erreichbar ist.</w:t>
+      </w:r>
+    </w:p>
+    <w:p>
+      <w:pPr>
+        <w:pStyle w:val="Normal"/>
+        <w:widowControl/>
+        <w:numPr>
+          <w:ilvl w:val="0"/>
+          <w:numId w:val="0"/>
+        </w:numPr>
+        <w:bidi w:val="0"/>
+        <w:jc w:val="left"/>
+        <w:rPr/>
+      </w:pPr>
+      <w:r>
+        <w:rPr/>
+        <w:t>Daraus folgt, dass Systemtests, wie die Integration in das CRM händisch erfolgen muss.</w:t>
+        <w:br/>
+        <w:t>Die durchgeführten Controllertests kommen einem Systemtest wohl am nächsten, da sie zumindest unser Backend als ganzes Testen.</w:t>
+        <w:br/>
+        <w:t>Siehe Anhang Systemtests.</w:t>
+      </w:r>
+    </w:p>
+    <w:p>
+      <w:pPr>
+        <w:pStyle w:val="Berschrift2"/>
+        <w:numPr>
+          <w:ilvl w:val="1"/>
+          <w:numId w:val="1"/>
+        </w:numPr>
+        <w:rPr/>
+      </w:pPr>
+      <w:bookmarkStart w:id="8" w:name="__RefHeading___Toc1895_695674074"/>
+      <w:bookmarkEnd w:id="8"/>
+      <w:r>
+        <w:rPr/>
+        <w:t>Abnahmetests</w:t>
+      </w:r>
+    </w:p>
+    <w:p>
+      <w:pPr>
+        <w:pStyle w:val="Normal"/>
+        <w:widowControl/>
+        <w:bidi w:val="0"/>
+        <w:ind w:left="624" w:right="0" w:hanging="0"/>
+        <w:jc w:val="left"/>
+        <w:rPr/>
+      </w:pPr>
+      <w:r>
+        <w:rPr/>
+        <w:t>//</w:t>
+      </w:r>
+      <w:r>
+        <w:rPr/>
+        <w:t>TODO</w:t>
+      </w:r>
     </w:p>
     <w:sectPr>
       <w:footerReference w:type="default" r:id="rId4"/>
@@ -1633,7 +1713,7 @@
         <w:docPartGallery w:val="Page Numbers (Bottom of Page)"/>
         <w:docPartUnique w:val=""/>
       </w:docPartObj>
-      <w:id w:val="574193356"/>
+      <w:id w:val="1036299034"/>
     </w:sdtPr>
     <w:sdtContent>
       <w:p>
@@ -1657,7 +1737,7 @@
           <w:fldChar w:fldCharType="separate"/>
         </w:r>
         <w:r>
-          <w:t>4</w:t>
+          <w:t>5</w:t>
         </w:r>
         <w:r>
           <w:fldChar w:fldCharType="end"/>
@@ -1779,82 +1859,109 @@
     <w:lvl w:ilvl="0">
       <w:start w:val="1"/>
       <w:numFmt w:val="decimal"/>
-      <w:lvlText w:val="%1"/>
+      <w:lvlText w:val="%1)"/>
       <w:lvlJc w:val="left"/>
       <w:pPr>
-        <w:ind w:left="432" w:hanging="432"/>
+        <w:tabs>
+          <w:tab w:val="num" w:pos="720"/>
+        </w:tabs>
+        <w:ind w:left="720" w:hanging="360"/>
       </w:pPr>
     </w:lvl>
     <w:lvl w:ilvl="1">
       <w:start w:val="1"/>
       <w:numFmt w:val="decimal"/>
-      <w:lvlText w:val="%1.%2"/>
+      <w:lvlText w:val="%2)"/>
       <w:lvlJc w:val="left"/>
       <w:pPr>
-        <w:ind w:left="576" w:hanging="576"/>
+        <w:tabs>
+          <w:tab w:val="num" w:pos="1080"/>
+        </w:tabs>
+        <w:ind w:left="1080" w:hanging="360"/>
       </w:pPr>
     </w:lvl>
     <w:lvl w:ilvl="2">
       <w:start w:val="1"/>
       <w:numFmt w:val="decimal"/>
-      <w:lvlText w:val="%1.%2.%3"/>
+      <w:lvlText w:val="%3)"/>
       <w:lvlJc w:val="left"/>
       <w:pPr>
-        <w:ind w:left="720" w:hanging="720"/>
+        <w:tabs>
+          <w:tab w:val="num" w:pos="1440"/>
+        </w:tabs>
+        <w:ind w:left="1440" w:hanging="360"/>
       </w:pPr>
     </w:lvl>
     <w:lvl w:ilvl="3">
       <w:start w:val="1"/>
       <w:numFmt w:val="decimal"/>
-      <w:lvlText w:val="%1.%2.%3.%4"/>
+      <w:lvlText w:val="%4)"/>
       <w:lvlJc w:val="left"/>
       <w:pPr>
-        <w:ind w:left="864" w:hanging="864"/>
+        <w:tabs>
+          <w:tab w:val="num" w:pos="1800"/>
+        </w:tabs>
+        <w:ind w:left="1800" w:hanging="360"/>
       </w:pPr>
     </w:lvl>
     <w:lvl w:ilvl="4">
       <w:start w:val="1"/>
       <w:numFmt w:val="decimal"/>
-      <w:lvlText w:val="%1.%2.%3.%4.%5"/>
+      <w:lvlText w:val="%5)"/>
       <w:lvlJc w:val="left"/>
       <w:pPr>
-        <w:ind w:left="1008" w:hanging="1008"/>
+        <w:tabs>
+          <w:tab w:val="num" w:pos="2160"/>
+        </w:tabs>
+        <w:ind w:left="2160" w:hanging="360"/>
       </w:pPr>
     </w:lvl>
     <w:lvl w:ilvl="5">
       <w:start w:val="1"/>
       <w:numFmt w:val="decimal"/>
-      <w:lvlText w:val="%1.%2.%3.%4.%5.%6"/>
+      <w:lvlText w:val="%6)"/>
       <w:lvlJc w:val="left"/>
       <w:pPr>
-        <w:ind w:left="1152" w:hanging="1152"/>
+        <w:tabs>
+          <w:tab w:val="num" w:pos="2520"/>
+        </w:tabs>
+        <w:ind w:left="2520" w:hanging="360"/>
       </w:pPr>
     </w:lvl>
     <w:lvl w:ilvl="6">
       <w:start w:val="1"/>
       <w:numFmt w:val="decimal"/>
-      <w:lvlText w:val="%1.%2.%3.%4.%5.%6.%7"/>
+      <w:lvlText w:val="%7)"/>
       <w:lvlJc w:val="left"/>
       <w:pPr>
-        <w:ind w:left="1296" w:hanging="1296"/>
+        <w:tabs>
+          <w:tab w:val="num" w:pos="2880"/>
+        </w:tabs>
+        <w:ind w:left="2880" w:hanging="360"/>
       </w:pPr>
     </w:lvl>
     <w:lvl w:ilvl="7">
       <w:start w:val="1"/>
       <w:numFmt w:val="decimal"/>
-      <w:lvlText w:val="%1.%2.%3.%4.%5.%6.%7.%8"/>
+      <w:lvlText w:val="%8)"/>
       <w:lvlJc w:val="left"/>
       <w:pPr>
-        <w:ind w:left="1440" w:hanging="1440"/>
+        <w:tabs>
+          <w:tab w:val="num" w:pos="3240"/>
+        </w:tabs>
+        <w:ind w:left="3240" w:hanging="360"/>
       </w:pPr>
     </w:lvl>
     <w:lvl w:ilvl="8">
       <w:start w:val="1"/>
       <w:numFmt w:val="decimal"/>
-      <w:lvlText w:val="%1.%2.%3.%4.%5.%6.%7.%8.%9"/>
+      <w:lvlText w:val="%9)"/>
       <w:lvlJc w:val="left"/>
       <w:pPr>
-        <w:ind w:left="1584" w:hanging="1584"/>
+        <w:tabs>
+          <w:tab w:val="num" w:pos="3600"/>
+        </w:tabs>
+        <w:ind w:left="3600" w:hanging="360"/>
       </w:pPr>
     </w:lvl>
   </w:abstractNum>
@@ -3178,6 +3285,40 @@
       <w:szCs w:val="20"/>
     </w:rPr>
   </w:style>
+  <w:style w:type="paragraph" w:styleId="Quotations">
+    <w:name w:val="Quotations"/>
+    <w:basedOn w:val="Normal"/>
+    <w:qFormat/>
+    <w:pPr/>
+    <w:rPr/>
+  </w:style>
+  <w:style w:type="paragraph" w:styleId="Untertitel">
+    <w:name w:val="Untertitel"/>
+    <w:basedOn w:val="Berschrift"/>
+    <w:pPr/>
+    <w:rPr/>
+  </w:style>
+  <w:style w:type="paragraph" w:styleId="VorformatierterText">
+    <w:name w:val="Vorformatierter Text"/>
+    <w:basedOn w:val="Normal"/>
+    <w:qFormat/>
+    <w:pPr/>
+    <w:rPr/>
+  </w:style>
+  <w:style w:type="paragraph" w:styleId="TabellenInhalt">
+    <w:name w:val="Tabellen Inhalt"/>
+    <w:basedOn w:val="Normal"/>
+    <w:qFormat/>
+    <w:pPr/>
+    <w:rPr/>
+  </w:style>
+  <w:style w:type="paragraph" w:styleId="Tabellenberschrift">
+    <w:name w:val="Tabellen Überschrift"/>
+    <w:basedOn w:val="TabellenInhalt"/>
+    <w:qFormat/>
+    <w:pPr/>
+    <w:rPr/>
+  </w:style>
   <w:style w:type="numbering" w:styleId="NoList" w:default="1">
     <w:name w:val="No List"/>
     <w:uiPriority w:val="99"/>

</xml_diff>